<commit_message>
update after coauthor match
</commit_message>
<xml_diff>
--- a/disambig game plan.docx
+++ b/disambig game plan.docx
@@ -3,8 +3,1117 @@
 <w:document xmlns:wpc="http://schemas.microsoft.com/office/word/2010/wordprocessingCanvas" xmlns:mo="http://schemas.microsoft.com/office/mac/office/2008/main" xmlns:mc="http://schemas.openxmlformats.org/markup-compatibility/2006" xmlns:mv="urn:schemas-microsoft-com:mac:vml" xmlns:o="urn:schemas-microsoft-com:office:office" xmlns:r="http://schemas.openxmlformats.org/officeDocument/2006/relationships" xmlns:m="http://schemas.openxmlformats.org/officeDocument/2006/math" xmlns:v="urn:schemas-microsoft-com:vml" xmlns:wp14="http://schemas.microsoft.com/office/word/2010/wordprocessingDrawing" xmlns:wp="http://schemas.openxmlformats.org/drawingml/2006/wordprocessingDrawing" xmlns:w10="urn:schemas-microsoft-com:office:word" xmlns:w="http://schemas.openxmlformats.org/wordprocessingml/2006/main" xmlns:w14="http://schemas.microsoft.com/office/word/2010/wordml" xmlns:w15="http://schemas.microsoft.com/office/word/2012/wordml" xmlns:wpg="http://schemas.microsoft.com/office/word/2010/wordprocessingGroup" xmlns:wpi="http://schemas.microsoft.com/office/word/2010/wordprocessingInk" xmlns:wne="http://schemas.microsoft.com/office/word/2006/wordml" xmlns:wps="http://schemas.microsoft.com/office/word/2010/wordprocessingShape" mc:Ignorable="w14 w15 wp14">
   <w:body>
     <w:p>
-      <w:bookmarkStart w:id="0" w:name="_GoBack"/>
-      <w:bookmarkEnd w:id="0"/>
+      <w:r>
+        <w:rPr>
+          <w:noProof/>
+          <w:lang w:eastAsia="zh-CN"/>
+        </w:rPr>
+        <mc:AlternateContent>
+          <mc:Choice Requires="wps">
+            <w:drawing>
+              <wp:anchor distT="0" distB="0" distL="114300" distR="114300" simplePos="0" relativeHeight="251684864" behindDoc="0" locked="0" layoutInCell="1" allowOverlap="1" wp14:anchorId="147037E3" wp14:editId="50AC2659">
+                <wp:simplePos x="0" y="0"/>
+                <wp:positionH relativeFrom="column">
+                  <wp:posOffset>2678430</wp:posOffset>
+                </wp:positionH>
+                <wp:positionV relativeFrom="paragraph">
+                  <wp:posOffset>2291080</wp:posOffset>
+                </wp:positionV>
+                <wp:extent cx="2263140" cy="1145540"/>
+                <wp:effectExtent l="0" t="0" r="0" b="0"/>
+                <wp:wrapSquare wrapText="bothSides"/>
+                <wp:docPr id="14" name="Text Box 14"/>
+                <wp:cNvGraphicFramePr/>
+                <a:graphic xmlns:a="http://schemas.openxmlformats.org/drawingml/2006/main">
+                  <a:graphicData uri="http://schemas.microsoft.com/office/word/2010/wordprocessingShape">
+                    <wps:wsp>
+                      <wps:cNvSpPr txBox="1"/>
+                      <wps:spPr>
+                        <a:xfrm>
+                          <a:off x="0" y="0"/>
+                          <a:ext cx="2263140" cy="1145540"/>
+                        </a:xfrm>
+                        <a:prstGeom prst="rect">
+                          <a:avLst/>
+                        </a:prstGeom>
+                        <a:noFill/>
+                        <a:ln>
+                          <a:noFill/>
+                        </a:ln>
+                        <a:effectLst/>
+                      </wps:spPr>
+                      <wps:style>
+                        <a:lnRef idx="0">
+                          <a:schemeClr val="accent1"/>
+                        </a:lnRef>
+                        <a:fillRef idx="0">
+                          <a:schemeClr val="accent1"/>
+                        </a:fillRef>
+                        <a:effectRef idx="0">
+                          <a:schemeClr val="accent1"/>
+                        </a:effectRef>
+                        <a:fontRef idx="minor">
+                          <a:schemeClr val="dk1"/>
+                        </a:fontRef>
+                      </wps:style>
+                      <wps:txbx>
+                        <w:txbxContent>
+                          <w:p>
+                            <w:pPr>
+                              <w:rPr>
+                                <w:lang w:eastAsia="zh-CN"/>
+                              </w:rPr>
+                            </w:pPr>
+                            <w:r>
+                              <w:t>757</w:t>
+                            </w:r>
+                            <w:r>
+                              <w:t>,</w:t>
+                            </w:r>
+                            <w:r>
+                              <w:t xml:space="preserve">904 </w:t>
+                            </w:r>
+                            <w:proofErr w:type="gramStart"/>
+                            <w:r>
+                              <w:t>reference</w:t>
+                            </w:r>
+                            <w:proofErr w:type="gramEnd"/>
+                          </w:p>
+                          <w:p/>
+                          <w:p/>
+                          <w:p/>
+                          <w:p/>
+                          <w:p/>
+                        </w:txbxContent>
+                      </wps:txbx>
+                      <wps:bodyPr rot="0" spcFirstLastPara="0" vertOverflow="overflow" horzOverflow="overflow" vert="horz" wrap="square" lIns="91440" tIns="45720" rIns="91440" bIns="45720" numCol="1" spcCol="0" rtlCol="0" fromWordArt="0" anchor="t" anchorCtr="0" forceAA="0" compatLnSpc="1">
+                        <a:prstTxWarp prst="textNoShape">
+                          <a:avLst/>
+                        </a:prstTxWarp>
+                        <a:noAutofit/>
+                      </wps:bodyPr>
+                    </wps:wsp>
+                  </a:graphicData>
+                </a:graphic>
+                <wp14:sizeRelH relativeFrom="margin">
+                  <wp14:pctWidth>0</wp14:pctWidth>
+                </wp14:sizeRelH>
+                <wp14:sizeRelV relativeFrom="margin">
+                  <wp14:pctHeight>0</wp14:pctHeight>
+                </wp14:sizeRelV>
+              </wp:anchor>
+            </w:drawing>
+          </mc:Choice>
+          <mc:Fallback>
+            <w:pict>
+              <v:shapetype w14:anchorId="147037E3" id="_x0000_t202" coordsize="21600,21600" o:spt="202" path="m0,0l0,21600,21600,21600,21600,0xe">
+                <v:stroke joinstyle="miter"/>
+                <v:path gradientshapeok="t" o:connecttype="rect"/>
+              </v:shapetype>
+              <v:shape id="Text Box 14" o:spid="_x0000_s1026" type="#_x0000_t202" style="position:absolute;margin-left:210.9pt;margin-top:180.4pt;width:178.2pt;height:90.2pt;z-index:251684864;visibility:visible;mso-wrap-style:square;mso-width-percent:0;mso-height-percent:0;mso-wrap-distance-left:9pt;mso-wrap-distance-top:0;mso-wrap-distance-right:9pt;mso-wrap-distance-bottom:0;mso-position-horizontal:absolute;mso-position-horizontal-relative:text;mso-position-vertical:absolute;mso-position-vertical-relative:text;mso-width-percent:0;mso-height-percent:0;mso-width-relative:margin;mso-height-relative:margin;v-text-anchor:top" o:gfxdata="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" filled="f" stroked="f">
+                <v:textbox>
+                  <w:txbxContent>
+                    <w:p>
+                      <w:pPr>
+                        <w:rPr>
+                          <w:lang w:eastAsia="zh-CN"/>
+                        </w:rPr>
+                      </w:pPr>
+                      <w:r>
+                        <w:t>757</w:t>
+                      </w:r>
+                      <w:r>
+                        <w:t>,</w:t>
+                      </w:r>
+                      <w:r>
+                        <w:t xml:space="preserve">904 </w:t>
+                      </w:r>
+                      <w:proofErr w:type="gramStart"/>
+                      <w:r>
+                        <w:t>reference</w:t>
+                      </w:r>
+                      <w:proofErr w:type="gramEnd"/>
+                    </w:p>
+                    <w:p/>
+                    <w:p/>
+                    <w:p/>
+                    <w:p/>
+                    <w:p/>
+                  </w:txbxContent>
+                </v:textbox>
+                <w10:wrap type="square"/>
+              </v:shape>
+            </w:pict>
+          </mc:Fallback>
+        </mc:AlternateContent>
+      </w:r>
+      <w:r>
+        <w:rPr>
+          <w:noProof/>
+          <w:lang w:eastAsia="zh-CN"/>
+        </w:rPr>
+        <mc:AlternateContent>
+          <mc:Choice Requires="wps">
+            <w:drawing>
+              <wp:anchor distT="0" distB="0" distL="114300" distR="114300" simplePos="0" relativeHeight="251676672" behindDoc="0" locked="0" layoutInCell="1" allowOverlap="1" wp14:anchorId="447191C6" wp14:editId="77DD8E9C">
+                <wp:simplePos x="0" y="0"/>
+                <wp:positionH relativeFrom="column">
+                  <wp:posOffset>-63500</wp:posOffset>
+                </wp:positionH>
+                <wp:positionV relativeFrom="paragraph">
+                  <wp:posOffset>2286000</wp:posOffset>
+                </wp:positionV>
+                <wp:extent cx="2263140" cy="1145540"/>
+                <wp:effectExtent l="0" t="0" r="0" b="0"/>
+                <wp:wrapSquare wrapText="bothSides"/>
+                <wp:docPr id="13" name="Text Box 13"/>
+                <wp:cNvGraphicFramePr/>
+                <a:graphic xmlns:a="http://schemas.openxmlformats.org/drawingml/2006/main">
+                  <a:graphicData uri="http://schemas.microsoft.com/office/word/2010/wordprocessingShape">
+                    <wps:wsp>
+                      <wps:cNvSpPr txBox="1"/>
+                      <wps:spPr>
+                        <a:xfrm>
+                          <a:off x="0" y="0"/>
+                          <a:ext cx="2263140" cy="1145540"/>
+                        </a:xfrm>
+                        <a:prstGeom prst="rect">
+                          <a:avLst/>
+                        </a:prstGeom>
+                        <a:noFill/>
+                        <a:ln>
+                          <a:noFill/>
+                        </a:ln>
+                        <a:effectLst/>
+                      </wps:spPr>
+                      <wps:style>
+                        <a:lnRef idx="0">
+                          <a:schemeClr val="accent1"/>
+                        </a:lnRef>
+                        <a:fillRef idx="0">
+                          <a:schemeClr val="accent1"/>
+                        </a:fillRef>
+                        <a:effectRef idx="0">
+                          <a:schemeClr val="accent1"/>
+                        </a:effectRef>
+                        <a:fontRef idx="minor">
+                          <a:schemeClr val="dk1"/>
+                        </a:fontRef>
+                      </wps:style>
+                      <wps:txbx>
+                        <w:txbxContent>
+                          <w:p>
+                            <w:r>
+                              <w:t>FML Match, coauthor no match</w:t>
+                            </w:r>
+                          </w:p>
+                          <w:p>
+                            <w:r>
+                              <w:t>(</w:t>
+                            </w:r>
+                            <w:r>
+                              <w:t>second</w:t>
+                            </w:r>
+                            <w:r>
+                              <w:t xml:space="preserve"> most confident) – only when both MI are filled </w:t>
+                            </w:r>
+                          </w:p>
+                          <w:p>
+                            <w:pPr>
+                              <w:rPr>
+                                <w:lang w:eastAsia="zh-CN"/>
+                              </w:rPr>
+                            </w:pPr>
+                            <w:r>
+                              <w:rPr>
+                                <w:lang w:eastAsia="zh-CN"/>
+                              </w:rPr>
+                              <w:t>1256</w:t>
+                            </w:r>
+                            <w:bookmarkStart w:id="0" w:name="_GoBack"/>
+                            <w:r>
+                              <w:rPr>
+                                <w:lang w:eastAsia="zh-CN"/>
+                              </w:rPr>
+                              <w:t>5258 matches</w:t>
+                            </w:r>
+                          </w:p>
+                          <w:p>
+                            <w:pPr>
+                              <w:rPr>
+                                <w:lang w:eastAsia="zh-CN"/>
+                              </w:rPr>
+                            </w:pPr>
+                            <w:r>
+                              <w:rPr>
+                                <w:lang w:eastAsia="zh-CN"/>
+                              </w:rPr>
+                              <w:t xml:space="preserve">72803 </w:t>
+                            </w:r>
+                            <w:proofErr w:type="spellStart"/>
+                            <w:r>
+                              <w:rPr>
+                                <w:lang w:eastAsia="zh-CN"/>
+                              </w:rPr>
+                              <w:t>intpatref</w:t>
+                            </w:r>
+                            <w:proofErr w:type="spellEnd"/>
+                          </w:p>
+                          <w:p/>
+                          <w:p/>
+                          <w:p/>
+                          <w:p/>
+                          <w:p/>
+                          <w:bookmarkEnd w:id="0"/>
+                        </w:txbxContent>
+                      </wps:txbx>
+                      <wps:bodyPr rot="0" spcFirstLastPara="0" vertOverflow="overflow" horzOverflow="overflow" vert="horz" wrap="square" lIns="91440" tIns="45720" rIns="91440" bIns="45720" numCol="1" spcCol="0" rtlCol="0" fromWordArt="0" anchor="t" anchorCtr="0" forceAA="0" compatLnSpc="1">
+                        <a:prstTxWarp prst="textNoShape">
+                          <a:avLst/>
+                        </a:prstTxWarp>
+                        <a:noAutofit/>
+                      </wps:bodyPr>
+                    </wps:wsp>
+                  </a:graphicData>
+                </a:graphic>
+                <wp14:sizeRelH relativeFrom="margin">
+                  <wp14:pctWidth>0</wp14:pctWidth>
+                </wp14:sizeRelH>
+                <wp14:sizeRelV relativeFrom="margin">
+                  <wp14:pctHeight>0</wp14:pctHeight>
+                </wp14:sizeRelV>
+              </wp:anchor>
+            </w:drawing>
+          </mc:Choice>
+          <mc:Fallback>
+            <w:pict>
+              <v:shape w14:anchorId="447191C6" id="Text Box 13" o:spid="_x0000_s1027" type="#_x0000_t202" style="position:absolute;margin-left:-5pt;margin-top:180pt;width:178.2pt;height:90.2pt;z-index:251676672;visibility:visible;mso-wrap-style:square;mso-width-percent:0;mso-height-percent:0;mso-wrap-distance-left:9pt;mso-wrap-distance-top:0;mso-wrap-distance-right:9pt;mso-wrap-distance-bottom:0;mso-position-horizontal:absolute;mso-position-horizontal-relative:text;mso-position-vertical:absolute;mso-position-vertical-relative:text;mso-width-percent:0;mso-height-percent:0;mso-width-relative:margin;mso-height-relative:margin;v-text-anchor:top" o:gfxdata="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" filled="f" stroked="f">
+                <v:textbox>
+                  <w:txbxContent>
+                    <w:p>
+                      <w:r>
+                        <w:t>FML Match, coauthor no match</w:t>
+                      </w:r>
+                    </w:p>
+                    <w:p>
+                      <w:r>
+                        <w:t>(</w:t>
+                      </w:r>
+                      <w:r>
+                        <w:t>second</w:t>
+                      </w:r>
+                      <w:r>
+                        <w:t xml:space="preserve"> most confident) – only when both MI are filled </w:t>
+                      </w:r>
+                    </w:p>
+                    <w:p>
+                      <w:pPr>
+                        <w:rPr>
+                          <w:lang w:eastAsia="zh-CN"/>
+                        </w:rPr>
+                      </w:pPr>
+                      <w:r>
+                        <w:rPr>
+                          <w:lang w:eastAsia="zh-CN"/>
+                        </w:rPr>
+                        <w:t>1256</w:t>
+                      </w:r>
+                      <w:bookmarkStart w:id="1" w:name="_GoBack"/>
+                      <w:r>
+                        <w:rPr>
+                          <w:lang w:eastAsia="zh-CN"/>
+                        </w:rPr>
+                        <w:t>5258 matches</w:t>
+                      </w:r>
+                    </w:p>
+                    <w:p>
+                      <w:pPr>
+                        <w:rPr>
+                          <w:lang w:eastAsia="zh-CN"/>
+                        </w:rPr>
+                      </w:pPr>
+                      <w:r>
+                        <w:rPr>
+                          <w:lang w:eastAsia="zh-CN"/>
+                        </w:rPr>
+                        <w:t xml:space="preserve">72803 </w:t>
+                      </w:r>
+                      <w:proofErr w:type="spellStart"/>
+                      <w:r>
+                        <w:rPr>
+                          <w:lang w:eastAsia="zh-CN"/>
+                        </w:rPr>
+                        <w:t>intpatref</w:t>
+                      </w:r>
+                      <w:proofErr w:type="spellEnd"/>
+                    </w:p>
+                    <w:p/>
+                    <w:p/>
+                    <w:p/>
+                    <w:p/>
+                    <w:p/>
+                    <w:bookmarkEnd w:id="1"/>
+                  </w:txbxContent>
+                </v:textbox>
+                <w10:wrap type="square"/>
+              </v:shape>
+            </w:pict>
+          </mc:Fallback>
+        </mc:AlternateContent>
+      </w:r>
+      <w:r>
+        <w:rPr>
+          <w:noProof/>
+          <w:lang w:eastAsia="zh-CN"/>
+        </w:rPr>
+        <mc:AlternateContent>
+          <mc:Choice Requires="wps">
+            <w:drawing>
+              <wp:anchor distT="0" distB="0" distL="114300" distR="114300" simplePos="0" relativeHeight="251682816" behindDoc="0" locked="0" layoutInCell="1" allowOverlap="1" wp14:anchorId="76184AE5" wp14:editId="7026C5B3">
+                <wp:simplePos x="0" y="0"/>
+                <wp:positionH relativeFrom="column">
+                  <wp:posOffset>3023235</wp:posOffset>
+                </wp:positionH>
+                <wp:positionV relativeFrom="paragraph">
+                  <wp:posOffset>574040</wp:posOffset>
+                </wp:positionV>
+                <wp:extent cx="2057400" cy="904240"/>
+                <wp:effectExtent l="0" t="0" r="0" b="10160"/>
+                <wp:wrapSquare wrapText="bothSides"/>
+                <wp:docPr id="12" name="Text Box 12"/>
+                <wp:cNvGraphicFramePr/>
+                <a:graphic xmlns:a="http://schemas.openxmlformats.org/drawingml/2006/main">
+                  <a:graphicData uri="http://schemas.microsoft.com/office/word/2010/wordprocessingShape">
+                    <wps:wsp>
+                      <wps:cNvSpPr txBox="1"/>
+                      <wps:spPr>
+                        <a:xfrm>
+                          <a:off x="0" y="0"/>
+                          <a:ext cx="2057400" cy="904240"/>
+                        </a:xfrm>
+                        <a:prstGeom prst="rect">
+                          <a:avLst/>
+                        </a:prstGeom>
+                        <a:noFill/>
+                        <a:ln>
+                          <a:noFill/>
+                        </a:ln>
+                        <a:effectLst/>
+                      </wps:spPr>
+                      <wps:style>
+                        <a:lnRef idx="0">
+                          <a:schemeClr val="accent1"/>
+                        </a:lnRef>
+                        <a:fillRef idx="0">
+                          <a:schemeClr val="accent1"/>
+                        </a:fillRef>
+                        <a:effectRef idx="0">
+                          <a:schemeClr val="accent1"/>
+                        </a:effectRef>
+                        <a:fontRef idx="minor">
+                          <a:schemeClr val="dk1"/>
+                        </a:fontRef>
+                      </wps:style>
+                      <wps:txbx>
+                        <w:txbxContent>
+                          <w:p>
+                            <w:pPr>
+                              <w:rPr>
+                                <w:rFonts w:ascii="Calibri" w:eastAsia="Times New Roman" w:hAnsi="Calibri" w:cs="Times New Roman"/>
+                                <w:color w:val="000000"/>
+                                <w:shd w:val="clear" w:color="auto" w:fill="FFFFFF"/>
+                                <w:lang w:eastAsia="zh-CN"/>
+                              </w:rPr>
+                            </w:pPr>
+                            <w:r>
+                              <w:t>683</w:t>
+                            </w:r>
+                            <w:r>
+                              <w:t>,</w:t>
+                            </w:r>
+                            <w:r>
+                              <w:t>789</w:t>
+                            </w:r>
+                            <w:r>
+                              <w:rPr>
+                                <w:rFonts w:ascii="Calibri" w:eastAsia="Times New Roman" w:hAnsi="Calibri" w:cs="Times New Roman"/>
+                                <w:color w:val="000000"/>
+                                <w:shd w:val="clear" w:color="auto" w:fill="FFFFFF"/>
+                                <w:lang w:eastAsia="zh-CN"/>
+                              </w:rPr>
+                              <w:t xml:space="preserve"> </w:t>
+                            </w:r>
+                            <w:proofErr w:type="gramStart"/>
+                            <w:r>
+                              <w:rPr>
+                                <w:rFonts w:ascii="Calibri" w:eastAsia="Times New Roman" w:hAnsi="Calibri" w:cs="Times New Roman"/>
+                                <w:color w:val="000000"/>
+                                <w:shd w:val="clear" w:color="auto" w:fill="FFFFFF"/>
+                                <w:lang w:eastAsia="zh-CN"/>
+                              </w:rPr>
+                              <w:t>reference</w:t>
+                            </w:r>
+                            <w:proofErr w:type="gramEnd"/>
+                          </w:p>
+                          <w:p>
+                            <w:pPr>
+                              <w:rPr>
+                                <w:rFonts w:ascii="Calibri" w:eastAsia="Times New Roman" w:hAnsi="Calibri" w:cs="Times New Roman"/>
+                                <w:color w:val="000000"/>
+                                <w:shd w:val="clear" w:color="auto" w:fill="FFFFFF"/>
+                                <w:lang w:eastAsia="zh-CN"/>
+                              </w:rPr>
+                            </w:pPr>
+                          </w:p>
+                          <w:p>
+                            <w:pPr>
+                              <w:rPr>
+                                <w:rFonts w:ascii="Calibri" w:eastAsia="Times New Roman" w:hAnsi="Calibri" w:cs="Times New Roman"/>
+                                <w:color w:val="000000"/>
+                                <w:shd w:val="clear" w:color="auto" w:fill="FFFFFF"/>
+                                <w:lang w:eastAsia="zh-CN"/>
+                              </w:rPr>
+                            </w:pPr>
+                          </w:p>
+                          <w:p>
+                            <w:pPr>
+                              <w:rPr>
+                                <w:rFonts w:ascii="Calibri" w:eastAsia="Times New Roman" w:hAnsi="Calibri" w:cs="Times New Roman"/>
+                                <w:color w:val="000000"/>
+                                <w:shd w:val="clear" w:color="auto" w:fill="FFFFFF"/>
+                                <w:lang w:eastAsia="zh-CN"/>
+                              </w:rPr>
+                            </w:pPr>
+                          </w:p>
+                          <w:p>
+                            <w:pPr>
+                              <w:rPr>
+                                <w:rFonts w:ascii="Times New Roman" w:eastAsia="Times New Roman" w:hAnsi="Times New Roman" w:cs="Times New Roman"/>
+                                <w:lang w:eastAsia="zh-CN"/>
+                              </w:rPr>
+                            </w:pPr>
+                          </w:p>
+                          <w:p>
+                            <w:r>
+                              <w:t xml:space="preserve"> ma</w:t>
+                            </w:r>
+                          </w:p>
+                          <w:p/>
+                          <w:p/>
+                        </w:txbxContent>
+                      </wps:txbx>
+                      <wps:bodyPr rot="0" spcFirstLastPara="0" vertOverflow="overflow" horzOverflow="overflow" vert="horz" wrap="square" lIns="91440" tIns="45720" rIns="91440" bIns="45720" numCol="1" spcCol="0" rtlCol="0" fromWordArt="0" anchor="t" anchorCtr="0" forceAA="0" compatLnSpc="1">
+                        <a:prstTxWarp prst="textNoShape">
+                          <a:avLst/>
+                        </a:prstTxWarp>
+                        <a:noAutofit/>
+                      </wps:bodyPr>
+                    </wps:wsp>
+                  </a:graphicData>
+                </a:graphic>
+                <wp14:sizeRelV relativeFrom="margin">
+                  <wp14:pctHeight>0</wp14:pctHeight>
+                </wp14:sizeRelV>
+              </wp:anchor>
+            </w:drawing>
+          </mc:Choice>
+          <mc:Fallback>
+            <w:pict>
+              <v:shape w14:anchorId="76184AE5" id="Text Box 12" o:spid="_x0000_s1028" type="#_x0000_t202" style="position:absolute;margin-left:238.05pt;margin-top:45.2pt;width:162pt;height:71.2pt;z-index:251682816;visibility:visible;mso-wrap-style:square;mso-height-percent:0;mso-wrap-distance-left:9pt;mso-wrap-distance-top:0;mso-wrap-distance-right:9pt;mso-wrap-distance-bottom:0;mso-position-horizontal:absolute;mso-position-horizontal-relative:text;mso-position-vertical:absolute;mso-position-vertical-relative:text;mso-height-percent:0;mso-height-relative:margin;v-text-anchor:top" o:gfxdata="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" filled="f" stroked="f">
+                <v:textbox>
+                  <w:txbxContent>
+                    <w:p>
+                      <w:pPr>
+                        <w:rPr>
+                          <w:rFonts w:ascii="Calibri" w:eastAsia="Times New Roman" w:hAnsi="Calibri" w:cs="Times New Roman"/>
+                          <w:color w:val="000000"/>
+                          <w:shd w:val="clear" w:color="auto" w:fill="FFFFFF"/>
+                          <w:lang w:eastAsia="zh-CN"/>
+                        </w:rPr>
+                      </w:pPr>
+                      <w:r>
+                        <w:t>683</w:t>
+                      </w:r>
+                      <w:r>
+                        <w:t>,</w:t>
+                      </w:r>
+                      <w:r>
+                        <w:t>789</w:t>
+                      </w:r>
+                      <w:r>
+                        <w:rPr>
+                          <w:rFonts w:ascii="Calibri" w:eastAsia="Times New Roman" w:hAnsi="Calibri" w:cs="Times New Roman"/>
+                          <w:color w:val="000000"/>
+                          <w:shd w:val="clear" w:color="auto" w:fill="FFFFFF"/>
+                          <w:lang w:eastAsia="zh-CN"/>
+                        </w:rPr>
+                        <w:t xml:space="preserve"> </w:t>
+                      </w:r>
+                      <w:proofErr w:type="gramStart"/>
+                      <w:r>
+                        <w:rPr>
+                          <w:rFonts w:ascii="Calibri" w:eastAsia="Times New Roman" w:hAnsi="Calibri" w:cs="Times New Roman"/>
+                          <w:color w:val="000000"/>
+                          <w:shd w:val="clear" w:color="auto" w:fill="FFFFFF"/>
+                          <w:lang w:eastAsia="zh-CN"/>
+                        </w:rPr>
+                        <w:t>reference</w:t>
+                      </w:r>
+                      <w:proofErr w:type="gramEnd"/>
+                    </w:p>
+                    <w:p>
+                      <w:pPr>
+                        <w:rPr>
+                          <w:rFonts w:ascii="Calibri" w:eastAsia="Times New Roman" w:hAnsi="Calibri" w:cs="Times New Roman"/>
+                          <w:color w:val="000000"/>
+                          <w:shd w:val="clear" w:color="auto" w:fill="FFFFFF"/>
+                          <w:lang w:eastAsia="zh-CN"/>
+                        </w:rPr>
+                      </w:pPr>
+                    </w:p>
+                    <w:p>
+                      <w:pPr>
+                        <w:rPr>
+                          <w:rFonts w:ascii="Calibri" w:eastAsia="Times New Roman" w:hAnsi="Calibri" w:cs="Times New Roman"/>
+                          <w:color w:val="000000"/>
+                          <w:shd w:val="clear" w:color="auto" w:fill="FFFFFF"/>
+                          <w:lang w:eastAsia="zh-CN"/>
+                        </w:rPr>
+                      </w:pPr>
+                    </w:p>
+                    <w:p>
+                      <w:pPr>
+                        <w:rPr>
+                          <w:rFonts w:ascii="Calibri" w:eastAsia="Times New Roman" w:hAnsi="Calibri" w:cs="Times New Roman"/>
+                          <w:color w:val="000000"/>
+                          <w:shd w:val="clear" w:color="auto" w:fill="FFFFFF"/>
+                          <w:lang w:eastAsia="zh-CN"/>
+                        </w:rPr>
+                      </w:pPr>
+                    </w:p>
+                    <w:p>
+                      <w:pPr>
+                        <w:rPr>
+                          <w:rFonts w:ascii="Times New Roman" w:eastAsia="Times New Roman" w:hAnsi="Times New Roman" w:cs="Times New Roman"/>
+                          <w:lang w:eastAsia="zh-CN"/>
+                        </w:rPr>
+                      </w:pPr>
+                    </w:p>
+                    <w:p>
+                      <w:r>
+                        <w:t xml:space="preserve"> ma</w:t>
+                      </w:r>
+                    </w:p>
+                    <w:p/>
+                    <w:p/>
+                  </w:txbxContent>
+                </v:textbox>
+                <w10:wrap type="square"/>
+              </v:shape>
+            </w:pict>
+          </mc:Fallback>
+        </mc:AlternateContent>
+      </w:r>
+      <w:r>
+        <w:rPr>
+          <w:noProof/>
+          <w:lang w:eastAsia="zh-CN"/>
+        </w:rPr>
+        <mc:AlternateContent>
+          <mc:Choice Requires="wps">
+            <w:drawing>
+              <wp:anchor distT="0" distB="0" distL="114300" distR="114300" simplePos="0" relativeHeight="251662336" behindDoc="0" locked="0" layoutInCell="1" allowOverlap="1" wp14:anchorId="0AD240ED" wp14:editId="497D4A25">
+                <wp:simplePos x="0" y="0"/>
+                <wp:positionH relativeFrom="column">
+                  <wp:posOffset>-63500</wp:posOffset>
+                </wp:positionH>
+                <wp:positionV relativeFrom="paragraph">
+                  <wp:posOffset>469900</wp:posOffset>
+                </wp:positionV>
+                <wp:extent cx="2057400" cy="904240"/>
+                <wp:effectExtent l="0" t="0" r="0" b="10160"/>
+                <wp:wrapSquare wrapText="bothSides"/>
+                <wp:docPr id="4" name="Text Box 4"/>
+                <wp:cNvGraphicFramePr/>
+                <a:graphic xmlns:a="http://schemas.openxmlformats.org/drawingml/2006/main">
+                  <a:graphicData uri="http://schemas.microsoft.com/office/word/2010/wordprocessingShape">
+                    <wps:wsp>
+                      <wps:cNvSpPr txBox="1"/>
+                      <wps:spPr>
+                        <a:xfrm>
+                          <a:off x="0" y="0"/>
+                          <a:ext cx="2057400" cy="904240"/>
+                        </a:xfrm>
+                        <a:prstGeom prst="rect">
+                          <a:avLst/>
+                        </a:prstGeom>
+                        <a:noFill/>
+                        <a:ln>
+                          <a:noFill/>
+                        </a:ln>
+                        <a:effectLst/>
+                      </wps:spPr>
+                      <wps:style>
+                        <a:lnRef idx="0">
+                          <a:schemeClr val="accent1"/>
+                        </a:lnRef>
+                        <a:fillRef idx="0">
+                          <a:schemeClr val="accent1"/>
+                        </a:fillRef>
+                        <a:effectRef idx="0">
+                          <a:schemeClr val="accent1"/>
+                        </a:effectRef>
+                        <a:fontRef idx="minor">
+                          <a:schemeClr val="dk1"/>
+                        </a:fontRef>
+                      </wps:style>
+                      <wps:txbx>
+                        <w:txbxContent>
+                          <w:p>
+                            <w:r>
+                              <w:t>FL Match, coauthor match</w:t>
+                            </w:r>
+                            <w:r>
+                              <w:t xml:space="preserve"> (most confident)</w:t>
+                            </w:r>
+                          </w:p>
+                          <w:p>
+                            <w:pPr>
+                              <w:rPr>
+                                <w:rFonts w:ascii="Calibri" w:eastAsia="Times New Roman" w:hAnsi="Calibri" w:cs="Times New Roman"/>
+                                <w:color w:val="000000"/>
+                                <w:shd w:val="clear" w:color="auto" w:fill="FFFFFF"/>
+                                <w:lang w:eastAsia="zh-CN"/>
+                              </w:rPr>
+                            </w:pPr>
+                            <w:r>
+                              <w:rPr>
+                                <w:rFonts w:ascii="Calibri" w:eastAsia="Times New Roman" w:hAnsi="Calibri" w:cs="Times New Roman"/>
+                                <w:color w:val="000000"/>
+                                <w:shd w:val="clear" w:color="auto" w:fill="FFFFFF"/>
+                                <w:lang w:eastAsia="zh-CN"/>
+                              </w:rPr>
+                              <w:t>4</w:t>
+                            </w:r>
+                            <w:r>
+                              <w:rPr>
+                                <w:rFonts w:ascii="Calibri" w:eastAsia="Times New Roman" w:hAnsi="Calibri" w:cs="Times New Roman"/>
+                                <w:color w:val="000000"/>
+                                <w:shd w:val="clear" w:color="auto" w:fill="FFFFFF"/>
+                                <w:lang w:eastAsia="zh-CN"/>
+                              </w:rPr>
+                              <w:t>,</w:t>
+                            </w:r>
+                            <w:r>
+                              <w:rPr>
+                                <w:rFonts w:ascii="Calibri" w:eastAsia="Times New Roman" w:hAnsi="Calibri" w:cs="Times New Roman"/>
+                                <w:color w:val="000000"/>
+                                <w:shd w:val="clear" w:color="auto" w:fill="FFFFFF"/>
+                                <w:lang w:eastAsia="zh-CN"/>
+                              </w:rPr>
+                              <w:t>768</w:t>
+                            </w:r>
+                            <w:r>
+                              <w:rPr>
+                                <w:rFonts w:ascii="Calibri" w:eastAsia="Times New Roman" w:hAnsi="Calibri" w:cs="Times New Roman"/>
+                                <w:color w:val="000000"/>
+                                <w:shd w:val="clear" w:color="auto" w:fill="FFFFFF"/>
+                                <w:lang w:eastAsia="zh-CN"/>
+                              </w:rPr>
+                              <w:t>,</w:t>
+                            </w:r>
+                            <w:r>
+                              <w:rPr>
+                                <w:rFonts w:ascii="Calibri" w:eastAsia="Times New Roman" w:hAnsi="Calibri" w:cs="Times New Roman"/>
+                                <w:color w:val="000000"/>
+                                <w:shd w:val="clear" w:color="auto" w:fill="FFFFFF"/>
+                                <w:lang w:eastAsia="zh-CN"/>
+                              </w:rPr>
+                              <w:t>910 </w:t>
+                            </w:r>
+                            <w:r>
+                              <w:rPr>
+                                <w:rFonts w:ascii="Calibri" w:eastAsia="Times New Roman" w:hAnsi="Calibri" w:cs="Times New Roman"/>
+                                <w:color w:val="000000"/>
+                                <w:shd w:val="clear" w:color="auto" w:fill="FFFFFF"/>
+                                <w:lang w:eastAsia="zh-CN"/>
+                              </w:rPr>
+                              <w:t>matches</w:t>
+                            </w:r>
+                          </w:p>
+                          <w:p>
+                            <w:pPr>
+                              <w:rPr>
+                                <w:rFonts w:ascii="Calibri" w:eastAsia="Times New Roman" w:hAnsi="Calibri" w:cs="Times New Roman"/>
+                                <w:color w:val="000000"/>
+                                <w:shd w:val="clear" w:color="auto" w:fill="FFFFFF"/>
+                                <w:lang w:eastAsia="zh-CN"/>
+                              </w:rPr>
+                            </w:pPr>
+                            <w:r>
+                              <w:rPr>
+                                <w:rFonts w:ascii="Calibri" w:eastAsia="Times New Roman" w:hAnsi="Calibri" w:cs="Times New Roman"/>
+                                <w:color w:val="000000"/>
+                                <w:shd w:val="clear" w:color="auto" w:fill="FFFFFF"/>
+                                <w:lang w:eastAsia="zh-CN"/>
+                              </w:rPr>
+                              <w:t>141</w:t>
+                            </w:r>
+                            <w:r>
+                              <w:rPr>
+                                <w:rFonts w:ascii="Calibri" w:eastAsia="Times New Roman" w:hAnsi="Calibri" w:cs="Times New Roman"/>
+                                <w:color w:val="000000"/>
+                                <w:shd w:val="clear" w:color="auto" w:fill="FFFFFF"/>
+                                <w:lang w:eastAsia="zh-CN"/>
+                              </w:rPr>
+                              <w:t>,</w:t>
+                            </w:r>
+                            <w:r>
+                              <w:rPr>
+                                <w:rFonts w:ascii="Calibri" w:eastAsia="Times New Roman" w:hAnsi="Calibri" w:cs="Times New Roman"/>
+                                <w:color w:val="000000"/>
+                                <w:shd w:val="clear" w:color="auto" w:fill="FFFFFF"/>
+                                <w:lang w:eastAsia="zh-CN"/>
+                              </w:rPr>
+                              <w:t>980</w:t>
+                            </w:r>
+                            <w:r>
+                              <w:rPr>
+                                <w:rFonts w:ascii="Calibri" w:eastAsia="Times New Roman" w:hAnsi="Calibri" w:cs="Times New Roman"/>
+                                <w:color w:val="000000"/>
+                                <w:shd w:val="clear" w:color="auto" w:fill="FFFFFF"/>
+                                <w:lang w:eastAsia="zh-CN"/>
+                              </w:rPr>
+                              <w:t xml:space="preserve"> </w:t>
+                            </w:r>
+                            <w:proofErr w:type="spellStart"/>
+                            <w:r>
+                              <w:rPr>
+                                <w:rFonts w:ascii="Calibri" w:eastAsia="Times New Roman" w:hAnsi="Calibri" w:cs="Times New Roman"/>
+                                <w:color w:val="000000"/>
+                                <w:shd w:val="clear" w:color="auto" w:fill="FFFFFF"/>
+                                <w:lang w:eastAsia="zh-CN"/>
+                              </w:rPr>
+                              <w:t>intpatref</w:t>
+                            </w:r>
+                            <w:proofErr w:type="spellEnd"/>
+                          </w:p>
+                          <w:p>
+                            <w:pPr>
+                              <w:rPr>
+                                <w:rFonts w:ascii="Calibri" w:eastAsia="Times New Roman" w:hAnsi="Calibri" w:cs="Times New Roman"/>
+                                <w:color w:val="000000"/>
+                                <w:shd w:val="clear" w:color="auto" w:fill="FFFFFF"/>
+                                <w:lang w:eastAsia="zh-CN"/>
+                              </w:rPr>
+                            </w:pPr>
+                          </w:p>
+                          <w:p>
+                            <w:pPr>
+                              <w:rPr>
+                                <w:rFonts w:ascii="Calibri" w:eastAsia="Times New Roman" w:hAnsi="Calibri" w:cs="Times New Roman"/>
+                                <w:color w:val="000000"/>
+                                <w:shd w:val="clear" w:color="auto" w:fill="FFFFFF"/>
+                                <w:lang w:eastAsia="zh-CN"/>
+                              </w:rPr>
+                            </w:pPr>
+                          </w:p>
+                          <w:p>
+                            <w:pPr>
+                              <w:rPr>
+                                <w:rFonts w:ascii="Calibri" w:eastAsia="Times New Roman" w:hAnsi="Calibri" w:cs="Times New Roman"/>
+                                <w:color w:val="000000"/>
+                                <w:shd w:val="clear" w:color="auto" w:fill="FFFFFF"/>
+                                <w:lang w:eastAsia="zh-CN"/>
+                              </w:rPr>
+                            </w:pPr>
+                          </w:p>
+                          <w:p>
+                            <w:pPr>
+                              <w:rPr>
+                                <w:rFonts w:ascii="Times New Roman" w:eastAsia="Times New Roman" w:hAnsi="Times New Roman" w:cs="Times New Roman"/>
+                                <w:lang w:eastAsia="zh-CN"/>
+                              </w:rPr>
+                            </w:pPr>
+                          </w:p>
+                          <w:p>
+                            <w:r>
+                              <w:t xml:space="preserve"> ma</w:t>
+                            </w:r>
+                          </w:p>
+                          <w:p/>
+                          <w:p/>
+                        </w:txbxContent>
+                      </wps:txbx>
+                      <wps:bodyPr rot="0" spcFirstLastPara="0" vertOverflow="overflow" horzOverflow="overflow" vert="horz" wrap="square" lIns="91440" tIns="45720" rIns="91440" bIns="45720" numCol="1" spcCol="0" rtlCol="0" fromWordArt="0" anchor="t" anchorCtr="0" forceAA="0" compatLnSpc="1">
+                        <a:prstTxWarp prst="textNoShape">
+                          <a:avLst/>
+                        </a:prstTxWarp>
+                        <a:noAutofit/>
+                      </wps:bodyPr>
+                    </wps:wsp>
+                  </a:graphicData>
+                </a:graphic>
+                <wp14:sizeRelV relativeFrom="margin">
+                  <wp14:pctHeight>0</wp14:pctHeight>
+                </wp14:sizeRelV>
+              </wp:anchor>
+            </w:drawing>
+          </mc:Choice>
+          <mc:Fallback>
+            <w:pict>
+              <v:shape w14:anchorId="0AD240ED" id="Text Box 4" o:spid="_x0000_s1029" type="#_x0000_t202" style="position:absolute;margin-left:-5pt;margin-top:37pt;width:162pt;height:71.2pt;z-index:251662336;visibility:visible;mso-wrap-style:square;mso-height-percent:0;mso-wrap-distance-left:9pt;mso-wrap-distance-top:0;mso-wrap-distance-right:9pt;mso-wrap-distance-bottom:0;mso-position-horizontal:absolute;mso-position-horizontal-relative:text;mso-position-vertical:absolute;mso-position-vertical-relative:text;mso-height-percent:0;mso-height-relative:margin;v-text-anchor:top" o:gfxdata="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" filled="f" stroked="f">
+                <v:textbox>
+                  <w:txbxContent>
+                    <w:p>
+                      <w:r>
+                        <w:t>FL Match, coauthor match</w:t>
+                      </w:r>
+                      <w:r>
+                        <w:t xml:space="preserve"> (most confident)</w:t>
+                      </w:r>
+                    </w:p>
+                    <w:p>
+                      <w:pPr>
+                        <w:rPr>
+                          <w:rFonts w:ascii="Calibri" w:eastAsia="Times New Roman" w:hAnsi="Calibri" w:cs="Times New Roman"/>
+                          <w:color w:val="000000"/>
+                          <w:shd w:val="clear" w:color="auto" w:fill="FFFFFF"/>
+                          <w:lang w:eastAsia="zh-CN"/>
+                        </w:rPr>
+                      </w:pPr>
+                      <w:r>
+                        <w:rPr>
+                          <w:rFonts w:ascii="Calibri" w:eastAsia="Times New Roman" w:hAnsi="Calibri" w:cs="Times New Roman"/>
+                          <w:color w:val="000000"/>
+                          <w:shd w:val="clear" w:color="auto" w:fill="FFFFFF"/>
+                          <w:lang w:eastAsia="zh-CN"/>
+                        </w:rPr>
+                        <w:t>4</w:t>
+                      </w:r>
+                      <w:r>
+                        <w:rPr>
+                          <w:rFonts w:ascii="Calibri" w:eastAsia="Times New Roman" w:hAnsi="Calibri" w:cs="Times New Roman"/>
+                          <w:color w:val="000000"/>
+                          <w:shd w:val="clear" w:color="auto" w:fill="FFFFFF"/>
+                          <w:lang w:eastAsia="zh-CN"/>
+                        </w:rPr>
+                        <w:t>,</w:t>
+                      </w:r>
+                      <w:r>
+                        <w:rPr>
+                          <w:rFonts w:ascii="Calibri" w:eastAsia="Times New Roman" w:hAnsi="Calibri" w:cs="Times New Roman"/>
+                          <w:color w:val="000000"/>
+                          <w:shd w:val="clear" w:color="auto" w:fill="FFFFFF"/>
+                          <w:lang w:eastAsia="zh-CN"/>
+                        </w:rPr>
+                        <w:t>768</w:t>
+                      </w:r>
+                      <w:r>
+                        <w:rPr>
+                          <w:rFonts w:ascii="Calibri" w:eastAsia="Times New Roman" w:hAnsi="Calibri" w:cs="Times New Roman"/>
+                          <w:color w:val="000000"/>
+                          <w:shd w:val="clear" w:color="auto" w:fill="FFFFFF"/>
+                          <w:lang w:eastAsia="zh-CN"/>
+                        </w:rPr>
+                        <w:t>,</w:t>
+                      </w:r>
+                      <w:r>
+                        <w:rPr>
+                          <w:rFonts w:ascii="Calibri" w:eastAsia="Times New Roman" w:hAnsi="Calibri" w:cs="Times New Roman"/>
+                          <w:color w:val="000000"/>
+                          <w:shd w:val="clear" w:color="auto" w:fill="FFFFFF"/>
+                          <w:lang w:eastAsia="zh-CN"/>
+                        </w:rPr>
+                        <w:t>910 </w:t>
+                      </w:r>
+                      <w:r>
+                        <w:rPr>
+                          <w:rFonts w:ascii="Calibri" w:eastAsia="Times New Roman" w:hAnsi="Calibri" w:cs="Times New Roman"/>
+                          <w:color w:val="000000"/>
+                          <w:shd w:val="clear" w:color="auto" w:fill="FFFFFF"/>
+                          <w:lang w:eastAsia="zh-CN"/>
+                        </w:rPr>
+                        <w:t>matches</w:t>
+                      </w:r>
+                    </w:p>
+                    <w:p>
+                      <w:pPr>
+                        <w:rPr>
+                          <w:rFonts w:ascii="Calibri" w:eastAsia="Times New Roman" w:hAnsi="Calibri" w:cs="Times New Roman"/>
+                          <w:color w:val="000000"/>
+                          <w:shd w:val="clear" w:color="auto" w:fill="FFFFFF"/>
+                          <w:lang w:eastAsia="zh-CN"/>
+                        </w:rPr>
+                      </w:pPr>
+                      <w:r>
+                        <w:rPr>
+                          <w:rFonts w:ascii="Calibri" w:eastAsia="Times New Roman" w:hAnsi="Calibri" w:cs="Times New Roman"/>
+                          <w:color w:val="000000"/>
+                          <w:shd w:val="clear" w:color="auto" w:fill="FFFFFF"/>
+                          <w:lang w:eastAsia="zh-CN"/>
+                        </w:rPr>
+                        <w:t>141</w:t>
+                      </w:r>
+                      <w:r>
+                        <w:rPr>
+                          <w:rFonts w:ascii="Calibri" w:eastAsia="Times New Roman" w:hAnsi="Calibri" w:cs="Times New Roman"/>
+                          <w:color w:val="000000"/>
+                          <w:shd w:val="clear" w:color="auto" w:fill="FFFFFF"/>
+                          <w:lang w:eastAsia="zh-CN"/>
+                        </w:rPr>
+                        <w:t>,</w:t>
+                      </w:r>
+                      <w:r>
+                        <w:rPr>
+                          <w:rFonts w:ascii="Calibri" w:eastAsia="Times New Roman" w:hAnsi="Calibri" w:cs="Times New Roman"/>
+                          <w:color w:val="000000"/>
+                          <w:shd w:val="clear" w:color="auto" w:fill="FFFFFF"/>
+                          <w:lang w:eastAsia="zh-CN"/>
+                        </w:rPr>
+                        <w:t>980</w:t>
+                      </w:r>
+                      <w:r>
+                        <w:rPr>
+                          <w:rFonts w:ascii="Calibri" w:eastAsia="Times New Roman" w:hAnsi="Calibri" w:cs="Times New Roman"/>
+                          <w:color w:val="000000"/>
+                          <w:shd w:val="clear" w:color="auto" w:fill="FFFFFF"/>
+                          <w:lang w:eastAsia="zh-CN"/>
+                        </w:rPr>
+                        <w:t xml:space="preserve"> </w:t>
+                      </w:r>
+                      <w:proofErr w:type="spellStart"/>
+                      <w:r>
+                        <w:rPr>
+                          <w:rFonts w:ascii="Calibri" w:eastAsia="Times New Roman" w:hAnsi="Calibri" w:cs="Times New Roman"/>
+                          <w:color w:val="000000"/>
+                          <w:shd w:val="clear" w:color="auto" w:fill="FFFFFF"/>
+                          <w:lang w:eastAsia="zh-CN"/>
+                        </w:rPr>
+                        <w:t>intpatref</w:t>
+                      </w:r>
+                      <w:proofErr w:type="spellEnd"/>
+                    </w:p>
+                    <w:p>
+                      <w:pPr>
+                        <w:rPr>
+                          <w:rFonts w:ascii="Calibri" w:eastAsia="Times New Roman" w:hAnsi="Calibri" w:cs="Times New Roman"/>
+                          <w:color w:val="000000"/>
+                          <w:shd w:val="clear" w:color="auto" w:fill="FFFFFF"/>
+                          <w:lang w:eastAsia="zh-CN"/>
+                        </w:rPr>
+                      </w:pPr>
+                    </w:p>
+                    <w:p>
+                      <w:pPr>
+                        <w:rPr>
+                          <w:rFonts w:ascii="Calibri" w:eastAsia="Times New Roman" w:hAnsi="Calibri" w:cs="Times New Roman"/>
+                          <w:color w:val="000000"/>
+                          <w:shd w:val="clear" w:color="auto" w:fill="FFFFFF"/>
+                          <w:lang w:eastAsia="zh-CN"/>
+                        </w:rPr>
+                      </w:pPr>
+                    </w:p>
+                    <w:p>
+                      <w:pPr>
+                        <w:rPr>
+                          <w:rFonts w:ascii="Calibri" w:eastAsia="Times New Roman" w:hAnsi="Calibri" w:cs="Times New Roman"/>
+                          <w:color w:val="000000"/>
+                          <w:shd w:val="clear" w:color="auto" w:fill="FFFFFF"/>
+                          <w:lang w:eastAsia="zh-CN"/>
+                        </w:rPr>
+                      </w:pPr>
+                    </w:p>
+                    <w:p>
+                      <w:pPr>
+                        <w:rPr>
+                          <w:rFonts w:ascii="Times New Roman" w:eastAsia="Times New Roman" w:hAnsi="Times New Roman" w:cs="Times New Roman"/>
+                          <w:lang w:eastAsia="zh-CN"/>
+                        </w:rPr>
+                      </w:pPr>
+                    </w:p>
+                    <w:p>
+                      <w:r>
+                        <w:t xml:space="preserve"> ma</w:t>
+                      </w:r>
+                    </w:p>
+                    <w:p/>
+                    <w:p/>
+                  </w:txbxContent>
+                </v:textbox>
+                <w10:wrap type="square"/>
+              </v:shape>
+            </w:pict>
+          </mc:Fallback>
+        </mc:AlternateContent>
+      </w:r>
+      <w:r>
+        <w:rPr>
+          <w:noProof/>
+          <w:lang w:eastAsia="zh-CN"/>
+        </w:rPr>
+        <mc:AlternateContent>
+          <mc:Choice Requires="wps">
+            <w:drawing>
+              <wp:anchor distT="0" distB="0" distL="114300" distR="114300" simplePos="0" relativeHeight="251661312" behindDoc="0" locked="0" layoutInCell="1" allowOverlap="1" wp14:anchorId="13FB8448" wp14:editId="4EC7D28E">
+                <wp:simplePos x="0" y="0"/>
+                <wp:positionH relativeFrom="column">
+                  <wp:posOffset>-292100</wp:posOffset>
+                </wp:positionH>
+                <wp:positionV relativeFrom="paragraph">
+                  <wp:posOffset>1379220</wp:posOffset>
+                </wp:positionV>
+                <wp:extent cx="5487035" cy="0"/>
+                <wp:effectExtent l="0" t="0" r="24765" b="25400"/>
+                <wp:wrapNone/>
+                <wp:docPr id="3" name="Straight Connector 3"/>
+                <wp:cNvGraphicFramePr/>
+                <a:graphic xmlns:a="http://schemas.openxmlformats.org/drawingml/2006/main">
+                  <a:graphicData uri="http://schemas.microsoft.com/office/word/2010/wordprocessingShape">
+                    <wps:wsp>
+                      <wps:cNvCnPr/>
+                      <wps:spPr>
+                        <a:xfrm>
+                          <a:off x="0" y="0"/>
+                          <a:ext cx="5487035" cy="0"/>
+                        </a:xfrm>
+                        <a:prstGeom prst="line">
+                          <a:avLst/>
+                        </a:prstGeom>
+                      </wps:spPr>
+                      <wps:style>
+                        <a:lnRef idx="1">
+                          <a:schemeClr val="accent1"/>
+                        </a:lnRef>
+                        <a:fillRef idx="0">
+                          <a:schemeClr val="accent1"/>
+                        </a:fillRef>
+                        <a:effectRef idx="0">
+                          <a:schemeClr val="accent1"/>
+                        </a:effectRef>
+                        <a:fontRef idx="minor">
+                          <a:schemeClr val="tx1"/>
+                        </a:fontRef>
+                      </wps:style>
+                      <wps:bodyPr/>
+                    </wps:wsp>
+                  </a:graphicData>
+                </a:graphic>
+                <wp14:sizeRelH relativeFrom="margin">
+                  <wp14:pctWidth>0</wp14:pctWidth>
+                </wp14:sizeRelH>
+              </wp:anchor>
+            </w:drawing>
+          </mc:Choice>
+          <mc:Fallback>
+            <w:pict>
+              <v:line w14:anchorId="44054DA1" id="Straight Connector 3" o:spid="_x0000_s1026" style="position:absolute;z-index:251661312;visibility:visible;mso-wrap-style:square;mso-width-percent:0;mso-wrap-distance-left:9pt;mso-wrap-distance-top:0;mso-wrap-distance-right:9pt;mso-wrap-distance-bottom:0;mso-position-horizontal:absolute;mso-position-horizontal-relative:text;mso-position-vertical:absolute;mso-position-vertical-relative:text;mso-width-percent:0;mso-width-relative:margin" from="-23pt,108.6pt" to="409.05pt,108.6pt" o:gfxdata="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" strokecolor="#4472c4 [3204]" strokeweight=".5pt">
+                <v:stroke joinstyle="miter"/>
+              </v:line>
+            </w:pict>
+          </mc:Fallback>
+        </mc:AlternateContent>
+      </w:r>
       <w:r>
         <w:rPr>
           <w:noProof/>
@@ -62,10 +1171,7 @@
                         <w:txbxContent>
                           <w:p>
                             <w:r>
-                              <w:t>The rest (not very confident)</w:t>
-                            </w:r>
-                            <w:r>
-                              <w:t xml:space="preserve"> </w:t>
+                              <w:t xml:space="preserve">The rest (not very confident) </w:t>
                             </w:r>
                           </w:p>
                           <w:p/>
@@ -180,20 +1286,13 @@
                             </w:r>
                           </w:p>
                           <w:p>
-                            <w:r>
-                              <w:t>(</w:t>
-                            </w:r>
-                            <w:r>
-                              <w:t>fourth</w:t>
-                            </w:r>
-                            <w:r>
-                              <w:t xml:space="preserve"> most confident) – </w:t>
-                            </w:r>
-                            <w:r>
-                              <w:t>both MI are empty</w:t>
-                            </w:r>
-                            <w:r>
-                              <w:t xml:space="preserve"> </w:t>
+                            <w:pPr>
+                              <w:rPr>
+                                <w:lang w:eastAsia="zh-CN"/>
+                              </w:rPr>
+                            </w:pPr>
+                            <w:r>
+                              <w:t xml:space="preserve">(fourth most confident) – both MI are empty </w:t>
                             </w:r>
                           </w:p>
                           <w:p/>
@@ -221,7 +1320,7 @@
           </mc:Choice>
           <mc:Fallback>
             <w:pict>
-              <v:shape w14:anchorId="2B68A900" id="Text Box 15" o:spid="_x0000_s1027" type="#_x0000_t202" style="position:absolute;margin-left:-5.15pt;margin-top:279.2pt;width:178.2pt;height:54.2pt;z-index:251678720;visibility:visible;mso-wrap-style:square;mso-width-percent:0;mso-height-percent:0;mso-wrap-distance-left:9pt;mso-wrap-distance-top:0;mso-wrap-distance-right:9pt;mso-wrap-distance-bottom:0;mso-position-horizontal:absolute;mso-position-horizontal-relative:text;mso-position-vertical:absolute;mso-position-vertical-relative:text;mso-width-percent:0;mso-height-percent:0;mso-width-relative:margin;mso-height-relative:margin;v-text-anchor:top" o:gfxdata="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" filled="f" stroked="f">
+              <v:shape w14:anchorId="2B68A900" id="Text Box 15" o:spid="_x0000_s1031" type="#_x0000_t202" style="position:absolute;margin-left:-5.15pt;margin-top:279.2pt;width:178.2pt;height:54.2pt;z-index:251678720;visibility:visible;mso-wrap-style:square;mso-width-percent:0;mso-height-percent:0;mso-wrap-distance-left:9pt;mso-wrap-distance-top:0;mso-wrap-distance-right:9pt;mso-wrap-distance-bottom:0;mso-position-horizontal:absolute;mso-position-horizontal-relative:text;mso-position-vertical:absolute;mso-position-vertical-relative:text;mso-width-percent:0;mso-height-percent:0;mso-width-relative:margin;mso-height-relative:margin;v-text-anchor:top" o:gfxdata="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" filled="f" stroked="f">
                 <v:textbox>
                   <w:txbxContent>
                     <w:p>
@@ -230,20 +1329,13 @@
                       </w:r>
                     </w:p>
                     <w:p>
-                      <w:r>
-                        <w:t>(</w:t>
-                      </w:r>
-                      <w:r>
-                        <w:t>fourth</w:t>
-                      </w:r>
-                      <w:r>
-                        <w:t xml:space="preserve"> most confident) – </w:t>
-                      </w:r>
-                      <w:r>
-                        <w:t>both MI are empty</w:t>
-                      </w:r>
-                      <w:r>
-                        <w:t xml:space="preserve"> </w:t>
+                      <w:pPr>
+                        <w:rPr>
+                          <w:lang w:eastAsia="zh-CN"/>
+                        </w:rPr>
+                      </w:pPr>
+                      <w:r>
+                        <w:t xml:space="preserve">(fourth most confident) – both MI are empty </w:t>
                       </w:r>
                     </w:p>
                     <w:p/>
@@ -332,7 +1424,7 @@
         <mc:AlternateContent>
           <mc:Choice Requires="wps">
             <w:drawing>
-              <wp:anchor distT="0" distB="0" distL="114300" distR="114300" simplePos="0" relativeHeight="251670528" behindDoc="0" locked="0" layoutInCell="1" allowOverlap="1" wp14:anchorId="3F179D25" wp14:editId="07F45BC7">
+              <wp:anchor distT="0" distB="0" distL="114300" distR="114300" simplePos="0" relativeHeight="251670528" behindDoc="0" locked="0" layoutInCell="1" allowOverlap="1" wp14:anchorId="3F179D25" wp14:editId="5F6132F1">
                 <wp:simplePos x="0" y="0"/>
                 <wp:positionH relativeFrom="column">
                   <wp:posOffset>-290195</wp:posOffset>
@@ -384,260 +1476,9 @@
           </mc:Choice>
           <mc:Fallback>
             <w:pict>
-              <v:line w14:anchorId="3F754945" id="Straight Connector 9" o:spid="_x0000_s1026" style="position:absolute;flip:y;z-index:251670528;visibility:visible;mso-wrap-style:square;mso-width-percent:0;mso-wrap-distance-left:9pt;mso-wrap-distance-top:0;mso-wrap-distance-right:9pt;mso-wrap-distance-bottom:0;mso-position-horizontal:absolute;mso-position-horizontal-relative:text;mso-position-vertical:absolute;mso-position-vertical-relative:text;mso-width-percent:0;mso-width-relative:margin" from="-22.85pt,270pt" to="409.2pt,270pt" o:gfxdata="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" strokecolor="#4472c4 [3204]" strokeweight=".5pt">
+              <v:line w14:anchorId="4BF0A6CC" id="Straight Connector 9" o:spid="_x0000_s1026" style="position:absolute;flip:y;z-index:251670528;visibility:visible;mso-wrap-style:square;mso-width-percent:0;mso-wrap-distance-left:9pt;mso-wrap-distance-top:0;mso-wrap-distance-right:9pt;mso-wrap-distance-bottom:0;mso-position-horizontal:absolute;mso-position-horizontal-relative:text;mso-position-vertical:absolute;mso-position-vertical-relative:text;mso-width-percent:0;mso-width-relative:margin" from="-22.85pt,270pt" to="409.2pt,270pt" o:gfxdata="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" strokecolor="#4472c4 [3204]" strokeweight=".5pt">
                 <v:stroke joinstyle="miter"/>
               </v:line>
-            </w:pict>
-          </mc:Fallback>
-        </mc:AlternateContent>
-      </w:r>
-      <w:r>
-        <w:rPr>
-          <w:noProof/>
-          <w:lang w:eastAsia="zh-CN"/>
-        </w:rPr>
-        <mc:AlternateContent>
-          <mc:Choice Requires="wps">
-            <w:drawing>
-              <wp:anchor distT="0" distB="0" distL="114300" distR="114300" simplePos="0" relativeHeight="251676672" behindDoc="0" locked="0" layoutInCell="1" allowOverlap="1" wp14:anchorId="447191C6" wp14:editId="53F22069">
-                <wp:simplePos x="0" y="0"/>
-                <wp:positionH relativeFrom="column">
-                  <wp:posOffset>-63500</wp:posOffset>
-                </wp:positionH>
-                <wp:positionV relativeFrom="paragraph">
-                  <wp:posOffset>2286000</wp:posOffset>
-                </wp:positionV>
-                <wp:extent cx="2263140" cy="688340"/>
-                <wp:effectExtent l="0" t="0" r="0" b="0"/>
-                <wp:wrapSquare wrapText="bothSides"/>
-                <wp:docPr id="13" name="Text Box 13"/>
-                <wp:cNvGraphicFramePr/>
-                <a:graphic xmlns:a="http://schemas.openxmlformats.org/drawingml/2006/main">
-                  <a:graphicData uri="http://schemas.microsoft.com/office/word/2010/wordprocessingShape">
-                    <wps:wsp>
-                      <wps:cNvSpPr txBox="1"/>
-                      <wps:spPr>
-                        <a:xfrm>
-                          <a:off x="0" y="0"/>
-                          <a:ext cx="2263140" cy="688340"/>
-                        </a:xfrm>
-                        <a:prstGeom prst="rect">
-                          <a:avLst/>
-                        </a:prstGeom>
-                        <a:noFill/>
-                        <a:ln>
-                          <a:noFill/>
-                        </a:ln>
-                        <a:effectLst/>
-                      </wps:spPr>
-                      <wps:style>
-                        <a:lnRef idx="0">
-                          <a:schemeClr val="accent1"/>
-                        </a:lnRef>
-                        <a:fillRef idx="0">
-                          <a:schemeClr val="accent1"/>
-                        </a:fillRef>
-                        <a:effectRef idx="0">
-                          <a:schemeClr val="accent1"/>
-                        </a:effectRef>
-                        <a:fontRef idx="minor">
-                          <a:schemeClr val="dk1"/>
-                        </a:fontRef>
-                      </wps:style>
-                      <wps:txbx>
-                        <w:txbxContent>
-                          <w:p>
-                            <w:r>
-                              <w:t>F</w:t>
-                            </w:r>
-                            <w:r>
-                              <w:t>ML</w:t>
-                            </w:r>
-                            <w:r>
-                              <w:t xml:space="preserve"> Match, coauthor </w:t>
-                            </w:r>
-                            <w:r>
-                              <w:t>no match</w:t>
-                            </w:r>
-                          </w:p>
-                          <w:p>
-                            <w:r>
-                              <w:t xml:space="preserve">(third most </w:t>
-                            </w:r>
-                            <w:r>
-                              <w:t>confident)</w:t>
-                            </w:r>
-                            <w:r>
-                              <w:t xml:space="preserve"> – only when both MI are filled </w:t>
-                            </w:r>
-                          </w:p>
-                          <w:p/>
-                          <w:p/>
-                          <w:p/>
-                        </w:txbxContent>
-                      </wps:txbx>
-                      <wps:bodyPr rot="0" spcFirstLastPara="0" vertOverflow="overflow" horzOverflow="overflow" vert="horz" wrap="square" lIns="91440" tIns="45720" rIns="91440" bIns="45720" numCol="1" spcCol="0" rtlCol="0" fromWordArt="0" anchor="t" anchorCtr="0" forceAA="0" compatLnSpc="1">
-                        <a:prstTxWarp prst="textNoShape">
-                          <a:avLst/>
-                        </a:prstTxWarp>
-                        <a:noAutofit/>
-                      </wps:bodyPr>
-                    </wps:wsp>
-                  </a:graphicData>
-                </a:graphic>
-                <wp14:sizeRelH relativeFrom="margin">
-                  <wp14:pctWidth>0</wp14:pctWidth>
-                </wp14:sizeRelH>
-                <wp14:sizeRelV relativeFrom="margin">
-                  <wp14:pctHeight>0</wp14:pctHeight>
-                </wp14:sizeRelV>
-              </wp:anchor>
-            </w:drawing>
-          </mc:Choice>
-          <mc:Fallback>
-            <w:pict>
-              <v:shape w14:anchorId="447191C6" id="Text Box 13" o:spid="_x0000_s1028" type="#_x0000_t202" style="position:absolute;margin-left:-5pt;margin-top:180pt;width:178.2pt;height:54.2pt;z-index:251676672;visibility:visible;mso-wrap-style:square;mso-width-percent:0;mso-height-percent:0;mso-wrap-distance-left:9pt;mso-wrap-distance-top:0;mso-wrap-distance-right:9pt;mso-wrap-distance-bottom:0;mso-position-horizontal:absolute;mso-position-horizontal-relative:text;mso-position-vertical:absolute;mso-position-vertical-relative:text;mso-width-percent:0;mso-height-percent:0;mso-width-relative:margin;mso-height-relative:margin;v-text-anchor:top" o:gfxdata="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" filled="f" stroked="f">
-                <v:textbox>
-                  <w:txbxContent>
-                    <w:p>
-                      <w:r>
-                        <w:t>F</w:t>
-                      </w:r>
-                      <w:r>
-                        <w:t>ML</w:t>
-                      </w:r>
-                      <w:r>
-                        <w:t xml:space="preserve"> Match, coauthor </w:t>
-                      </w:r>
-                      <w:r>
-                        <w:t>no match</w:t>
-                      </w:r>
-                    </w:p>
-                    <w:p>
-                      <w:r>
-                        <w:t xml:space="preserve">(third most </w:t>
-                      </w:r>
-                      <w:r>
-                        <w:t>confident)</w:t>
-                      </w:r>
-                      <w:r>
-                        <w:t xml:space="preserve"> – only when both MI are filled </w:t>
-                      </w:r>
-                    </w:p>
-                    <w:p/>
-                    <w:p/>
-                    <w:p/>
-                  </w:txbxContent>
-                </v:textbox>
-                <w10:wrap type="square"/>
-              </v:shape>
-            </w:pict>
-          </mc:Fallback>
-        </mc:AlternateContent>
-      </w:r>
-      <w:r>
-        <w:rPr>
-          <w:noProof/>
-          <w:lang w:eastAsia="zh-CN"/>
-        </w:rPr>
-        <mc:AlternateContent>
-          <mc:Choice Requires="wps">
-            <w:drawing>
-              <wp:anchor distT="0" distB="0" distL="114300" distR="114300" simplePos="0" relativeHeight="251662336" behindDoc="0" locked="0" layoutInCell="1" allowOverlap="1" wp14:anchorId="0AD240ED" wp14:editId="3F118356">
-                <wp:simplePos x="0" y="0"/>
-                <wp:positionH relativeFrom="column">
-                  <wp:posOffset>-63500</wp:posOffset>
-                </wp:positionH>
-                <wp:positionV relativeFrom="paragraph">
-                  <wp:posOffset>469900</wp:posOffset>
-                </wp:positionV>
-                <wp:extent cx="2057400" cy="675640"/>
-                <wp:effectExtent l="0" t="0" r="0" b="10160"/>
-                <wp:wrapSquare wrapText="bothSides"/>
-                <wp:docPr id="4" name="Text Box 4"/>
-                <wp:cNvGraphicFramePr/>
-                <a:graphic xmlns:a="http://schemas.openxmlformats.org/drawingml/2006/main">
-                  <a:graphicData uri="http://schemas.microsoft.com/office/word/2010/wordprocessingShape">
-                    <wps:wsp>
-                      <wps:cNvSpPr txBox="1"/>
-                      <wps:spPr>
-                        <a:xfrm>
-                          <a:off x="0" y="0"/>
-                          <a:ext cx="2057400" cy="675640"/>
-                        </a:xfrm>
-                        <a:prstGeom prst="rect">
-                          <a:avLst/>
-                        </a:prstGeom>
-                        <a:noFill/>
-                        <a:ln>
-                          <a:noFill/>
-                        </a:ln>
-                        <a:effectLst/>
-                      </wps:spPr>
-                      <wps:style>
-                        <a:lnRef idx="0">
-                          <a:schemeClr val="accent1"/>
-                        </a:lnRef>
-                        <a:fillRef idx="0">
-                          <a:schemeClr val="accent1"/>
-                        </a:fillRef>
-                        <a:effectRef idx="0">
-                          <a:schemeClr val="accent1"/>
-                        </a:effectRef>
-                        <a:fontRef idx="minor">
-                          <a:schemeClr val="dk1"/>
-                        </a:fontRef>
-                      </wps:style>
-                      <wps:txbx>
-                        <w:txbxContent>
-                          <w:p>
-                            <w:r>
-                              <w:t>FML Match, coauthor match</w:t>
-                            </w:r>
-                            <w:r>
-                              <w:t xml:space="preserve"> (most confident) – if both MI are empty, consider as match</w:t>
-                            </w:r>
-                          </w:p>
-                          <w:p/>
-                          <w:p/>
-                          <w:p/>
-                        </w:txbxContent>
-                      </wps:txbx>
-                      <wps:bodyPr rot="0" spcFirstLastPara="0" vertOverflow="overflow" horzOverflow="overflow" vert="horz" wrap="square" lIns="91440" tIns="45720" rIns="91440" bIns="45720" numCol="1" spcCol="0" rtlCol="0" fromWordArt="0" anchor="t" anchorCtr="0" forceAA="0" compatLnSpc="1">
-                        <a:prstTxWarp prst="textNoShape">
-                          <a:avLst/>
-                        </a:prstTxWarp>
-                        <a:noAutofit/>
-                      </wps:bodyPr>
-                    </wps:wsp>
-                  </a:graphicData>
-                </a:graphic>
-                <wp14:sizeRelV relativeFrom="margin">
-                  <wp14:pctHeight>0</wp14:pctHeight>
-                </wp14:sizeRelV>
-              </wp:anchor>
-            </w:drawing>
-          </mc:Choice>
-          <mc:Fallback>
-            <w:pict>
-              <v:shape w14:anchorId="0AD240ED" id="Text Box 4" o:spid="_x0000_s1029" type="#_x0000_t202" style="position:absolute;margin-left:-5pt;margin-top:37pt;width:162pt;height:53.2pt;z-index:251662336;visibility:visible;mso-wrap-style:square;mso-height-percent:0;mso-wrap-distance-left:9pt;mso-wrap-distance-top:0;mso-wrap-distance-right:9pt;mso-wrap-distance-bottom:0;mso-position-horizontal:absolute;mso-position-horizontal-relative:text;mso-position-vertical:absolute;mso-position-vertical-relative:text;mso-height-percent:0;mso-height-relative:margin;v-text-anchor:top" o:gfxdata="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" filled="f" stroked="f">
-                <v:textbox>
-                  <w:txbxContent>
-                    <w:p>
-                      <w:r>
-                        <w:t>FML Match, coauthor match</w:t>
-                      </w:r>
-                      <w:r>
-                        <w:t xml:space="preserve"> (most confident) – if both MI are empty, consider as match</w:t>
-                      </w:r>
-                    </w:p>
-                    <w:p/>
-                    <w:p/>
-                    <w:p/>
-                  </w:txbxContent>
-                </v:textbox>
-                <w10:wrap type="square"/>
-              </v:shape>
             </w:pict>
           </mc:Fallback>
         </mc:AlternateContent>
@@ -697,69 +1538,6 @@
                       </wps:style>
                       <wps:txbx>
                         <w:txbxContent>
-                          <w:p>
-                            <w:r>
-                              <w:t>F</w:t>
-                            </w:r>
-                            <w:r>
-                              <w:t>L Match, coauthor match (</w:t>
-                            </w:r>
-                            <w:r>
-                              <w:t>second most confident)</w:t>
-                            </w:r>
-                            <w:r>
-                              <w:rPr>
-                                <w:noProof/>
-                                <w:lang w:eastAsia="zh-CN"/>
-                              </w:rPr>
-                              <w:drawing>
-                                <wp:inline distT="0" distB="0" distL="0" distR="0" wp14:anchorId="11B43771" wp14:editId="49BFA731">
-                                  <wp:extent cx="1455420" cy="368300"/>
-                                  <wp:effectExtent l="0" t="0" r="0" b="0"/>
-                                  <wp:docPr id="12" name="Picture 12"/>
-                                  <wp:cNvGraphicFramePr>
-                                    <a:graphicFrameLocks xmlns:a="http://schemas.openxmlformats.org/drawingml/2006/main" noChangeAspect="1"/>
-                                  </wp:cNvGraphicFramePr>
-                                  <a:graphic xmlns:a="http://schemas.openxmlformats.org/drawingml/2006/main">
-                                    <a:graphicData uri="http://schemas.openxmlformats.org/drawingml/2006/picture">
-                                      <pic:pic xmlns:pic="http://schemas.openxmlformats.org/drawingml/2006/picture">
-                                        <pic:nvPicPr>
-                                          <pic:cNvPr id="1" name=""/>
-                                          <pic:cNvPicPr/>
-                                        </pic:nvPicPr>
-                                        <pic:blipFill>
-                                          <a:blip r:embed="rId4"/>
-                                          <a:stretch>
-                                            <a:fillRect/>
-                                          </a:stretch>
-                                        </pic:blipFill>
-                                        <pic:spPr>
-                                          <a:xfrm>
-                                            <a:off x="0" y="0"/>
-                                            <a:ext cx="1455420" cy="368300"/>
-                                          </a:xfrm>
-                                          <a:prstGeom prst="rect">
-                                            <a:avLst/>
-                                          </a:prstGeom>
-                                        </pic:spPr>
-                                      </pic:pic>
-                                    </a:graphicData>
-                                  </a:graphic>
-                                </wp:inline>
-                              </w:drawing>
-                            </w:r>
-                            <w:r>
-                              <w:t xml:space="preserve"> </w:t>
-                            </w:r>
-                            <w:proofErr w:type="spellStart"/>
-                            <w:r>
-                              <w:t>confident</w:t>
-                            </w:r>
-                            <w:proofErr w:type="spellEnd"/>
-                            <w:r>
-                              <w:t>)</w:t>
-                            </w:r>
-                          </w:p>
                           <w:p/>
                           <w:p/>
                           <w:p/>
@@ -788,69 +1566,6 @@
               <v:shape w14:anchorId="1DE85FC6" id="Text Box 11" o:spid="_x0000_s1030" type="#_x0000_t202" style="position:absolute;margin-left:-3.25pt;margin-top:99pt;width:178.2pt;height:36.2pt;z-index:251674624;visibility:visible;mso-wrap-style:square;mso-width-percent:0;mso-height-percent:0;mso-wrap-distance-left:9pt;mso-wrap-distance-top:0;mso-wrap-distance-right:9pt;mso-wrap-distance-bottom:0;mso-position-horizontal:absolute;mso-position-horizontal-relative:text;mso-position-vertical:absolute;mso-position-vertical-relative:text;mso-width-percent:0;mso-height-percent:0;mso-width-relative:margin;mso-height-relative:margin;v-text-anchor:top" o:gfxdata="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" filled="f" stroked="f">
                 <v:textbox>
                   <w:txbxContent>
-                    <w:p>
-                      <w:r>
-                        <w:t>F</w:t>
-                      </w:r>
-                      <w:r>
-                        <w:t>L Match, coauthor match (</w:t>
-                      </w:r>
-                      <w:r>
-                        <w:t>second most confident)</w:t>
-                      </w:r>
-                      <w:r>
-                        <w:rPr>
-                          <w:noProof/>
-                          <w:lang w:eastAsia="zh-CN"/>
-                        </w:rPr>
-                        <w:drawing>
-                          <wp:inline distT="0" distB="0" distL="0" distR="0" wp14:anchorId="11B43771" wp14:editId="49BFA731">
-                            <wp:extent cx="1455420" cy="368300"/>
-                            <wp:effectExtent l="0" t="0" r="0" b="0"/>
-                            <wp:docPr id="12" name="Picture 12"/>
-                            <wp:cNvGraphicFramePr>
-                              <a:graphicFrameLocks xmlns:a="http://schemas.openxmlformats.org/drawingml/2006/main" noChangeAspect="1"/>
-                            </wp:cNvGraphicFramePr>
-                            <a:graphic xmlns:a="http://schemas.openxmlformats.org/drawingml/2006/main">
-                              <a:graphicData uri="http://schemas.openxmlformats.org/drawingml/2006/picture">
-                                <pic:pic xmlns:pic="http://schemas.openxmlformats.org/drawingml/2006/picture">
-                                  <pic:nvPicPr>
-                                    <pic:cNvPr id="1" name=""/>
-                                    <pic:cNvPicPr/>
-                                  </pic:nvPicPr>
-                                  <pic:blipFill>
-                                    <a:blip r:embed="rId4"/>
-                                    <a:stretch>
-                                      <a:fillRect/>
-                                    </a:stretch>
-                                  </pic:blipFill>
-                                  <pic:spPr>
-                                    <a:xfrm>
-                                      <a:off x="0" y="0"/>
-                                      <a:ext cx="1455420" cy="368300"/>
-                                    </a:xfrm>
-                                    <a:prstGeom prst="rect">
-                                      <a:avLst/>
-                                    </a:prstGeom>
-                                  </pic:spPr>
-                                </pic:pic>
-                              </a:graphicData>
-                            </a:graphic>
-                          </wp:inline>
-                        </w:drawing>
-                      </w:r>
-                      <w:r>
-                        <w:t xml:space="preserve"> </w:t>
-                      </w:r>
-                      <w:proofErr w:type="spellStart"/>
-                      <w:r>
-                        <w:t>confident</w:t>
-                      </w:r>
-                      <w:proofErr w:type="spellEnd"/>
-                      <w:r>
-                        <w:t>)</w:t>
-                      </w:r>
-                    </w:p>
                     <w:p/>
                     <w:p/>
                     <w:p/>
@@ -870,7 +1585,7 @@
         <mc:AlternateContent>
           <mc:Choice Requires="wps">
             <w:drawing>
-              <wp:anchor distT="0" distB="0" distL="114300" distR="114300" simplePos="0" relativeHeight="251668480" behindDoc="0" locked="0" layoutInCell="1" allowOverlap="1" wp14:anchorId="2EE5994F" wp14:editId="393727B8">
+              <wp:anchor distT="0" distB="0" distL="114300" distR="114300" simplePos="0" relativeHeight="251668480" behindDoc="0" locked="0" layoutInCell="1" allowOverlap="1" wp14:anchorId="2EE5994F" wp14:editId="5FEE8B1B">
                 <wp:simplePos x="0" y="0"/>
                 <wp:positionH relativeFrom="column">
                   <wp:posOffset>-290195</wp:posOffset>
@@ -922,74 +1637,7 @@
           </mc:Choice>
           <mc:Fallback>
             <w:pict>
-              <v:line w14:anchorId="2D0CEDA0" id="Straight Connector 8" o:spid="_x0000_s1026" style="position:absolute;flip:y;z-index:251668480;visibility:visible;mso-wrap-style:square;mso-width-percent:0;mso-wrap-distance-left:9pt;mso-wrap-distance-top:0;mso-wrap-distance-right:9pt;mso-wrap-distance-bottom:0;mso-position-horizontal:absolute;mso-position-horizontal-relative:text;mso-position-vertical:absolute;mso-position-vertical-relative:text;mso-width-percent:0;mso-width-relative:margin" from="-22.85pt,170.8pt" to="409.2pt,170.8pt" o:gfxdata="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" strokecolor="#4472c4 [3204]" strokeweight=".5pt">
-                <v:stroke joinstyle="miter"/>
-              </v:line>
-            </w:pict>
-          </mc:Fallback>
-        </mc:AlternateContent>
-      </w:r>
-      <w:r>
-        <w:rPr>
-          <w:noProof/>
-          <w:lang w:eastAsia="zh-CN"/>
-        </w:rPr>
-        <mc:AlternateContent>
-          <mc:Choice Requires="wps">
-            <w:drawing>
-              <wp:anchor distT="0" distB="0" distL="114300" distR="114300" simplePos="0" relativeHeight="251661312" behindDoc="0" locked="0" layoutInCell="1" allowOverlap="1" wp14:anchorId="13FB8448" wp14:editId="330E67BE">
-                <wp:simplePos x="0" y="0"/>
-                <wp:positionH relativeFrom="column">
-                  <wp:posOffset>-292100</wp:posOffset>
-                </wp:positionH>
-                <wp:positionV relativeFrom="paragraph">
-                  <wp:posOffset>1145540</wp:posOffset>
-                </wp:positionV>
-                <wp:extent cx="5487035" cy="0"/>
-                <wp:effectExtent l="0" t="0" r="24765" b="25400"/>
-                <wp:wrapNone/>
-                <wp:docPr id="3" name="Straight Connector 3"/>
-                <wp:cNvGraphicFramePr/>
-                <a:graphic xmlns:a="http://schemas.openxmlformats.org/drawingml/2006/main">
-                  <a:graphicData uri="http://schemas.microsoft.com/office/word/2010/wordprocessingShape">
-                    <wps:wsp>
-                      <wps:cNvCnPr/>
-                      <wps:spPr>
-                        <a:xfrm>
-                          <a:off x="0" y="0"/>
-                          <a:ext cx="5487035" cy="0"/>
-                        </a:xfrm>
-                        <a:prstGeom prst="line">
-                          <a:avLst/>
-                        </a:prstGeom>
-                      </wps:spPr>
-                      <wps:style>
-                        <a:lnRef idx="1">
-                          <a:schemeClr val="accent1"/>
-                        </a:lnRef>
-                        <a:fillRef idx="0">
-                          <a:schemeClr val="accent1"/>
-                        </a:fillRef>
-                        <a:effectRef idx="0">
-                          <a:schemeClr val="accent1"/>
-                        </a:effectRef>
-                        <a:fontRef idx="minor">
-                          <a:schemeClr val="tx1"/>
-                        </a:fontRef>
-                      </wps:style>
-                      <wps:bodyPr/>
-                    </wps:wsp>
-                  </a:graphicData>
-                </a:graphic>
-                <wp14:sizeRelH relativeFrom="margin">
-                  <wp14:pctWidth>0</wp14:pctWidth>
-                </wp14:sizeRelH>
-              </wp:anchor>
-            </w:drawing>
-          </mc:Choice>
-          <mc:Fallback>
-            <w:pict>
-              <v:line w14:anchorId="1E67E84E" id="Straight Connector 3" o:spid="_x0000_s1026" style="position:absolute;z-index:251661312;visibility:visible;mso-wrap-style:square;mso-width-percent:0;mso-wrap-distance-left:9pt;mso-wrap-distance-top:0;mso-wrap-distance-right:9pt;mso-wrap-distance-bottom:0;mso-position-horizontal:absolute;mso-position-horizontal-relative:text;mso-position-vertical:absolute;mso-position-vertical-relative:text;mso-width-percent:0;mso-width-relative:margin" from="-23pt,90.2pt" to="409.05pt,90.2pt" o:gfxdata="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" strokecolor="#4472c4 [3204]" strokeweight=".5pt">
+              <v:line w14:anchorId="37E8B041" id="Straight Connector 8" o:spid="_x0000_s1026" style="position:absolute;flip:y;z-index:251668480;visibility:visible;mso-wrap-style:square;mso-width-percent:0;mso-wrap-distance-left:9pt;mso-wrap-distance-top:0;mso-wrap-distance-right:9pt;mso-wrap-distance-bottom:0;mso-position-horizontal:absolute;mso-position-horizontal-relative:text;mso-position-vertical:absolute;mso-position-vertical-relative:text;mso-width-percent:0;mso-width-relative:margin" from="-22.85pt,170.8pt" to="409.2pt,170.8pt" o:gfxdata="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" strokecolor="#4472c4 [3204]" strokeweight=".5pt">
                 <v:stroke joinstyle="miter"/>
               </v:line>
             </w:pict>
@@ -1936,7 +2584,7 @@
   <w:style w:type="paragraph" w:default="1" w:styleId="Normal">
     <w:name w:val="Normal"/>
     <w:qFormat/>
-    <w:rsid w:val="00926DDA"/>
+    <w:rsid w:val="00706029"/>
   </w:style>
   <w:style w:type="paragraph" w:styleId="Heading1">
     <w:name w:val="heading 1"/>

</xml_diff>